<commit_message>
relacional algebra 1 to 4 done
</commit_message>
<xml_diff>
--- a/entrega2/Projeto-de-Bases-de-Dados 2a.docx
+++ b/entrega2/Projeto-de-Bases-de-Dados 2a.docx
@@ -584,18 +584,7 @@
           <w:rFonts w:ascii="Arial" w:hAnsi="Arial" w:cs="Arial"/>
         </w:rPr>
         <w:br/>
-      </w:r>
-      <w:r>
-        <w:rPr>
-          <w:rFonts w:ascii="Arial" w:hAnsi="Arial" w:cs="Arial"/>
-        </w:rPr>
-        <w:t xml:space="preserve">      </w:t>
-      </w:r>
-      <w:r>
-        <w:rPr>
-          <w:rFonts w:ascii="Arial" w:hAnsi="Arial" w:cs="Arial"/>
-        </w:rPr>
-        <w:t>RI : 6</w:t>
+        <w:t xml:space="preserve">      RI : 6</w:t>
       </w:r>
       <w:r>
         <w:rPr>
@@ -659,18 +648,7 @@
           <w:rFonts w:ascii="Arial" w:hAnsi="Arial" w:cs="Arial"/>
         </w:rPr>
         <w:br/>
-      </w:r>
-      <w:r>
-        <w:rPr>
-          <w:rFonts w:ascii="Arial" w:hAnsi="Arial" w:cs="Arial"/>
-        </w:rPr>
-        <w:t xml:space="preserve">      RI: </w:t>
-      </w:r>
-      <w:r>
-        <w:rPr>
-          <w:rFonts w:ascii="Arial" w:hAnsi="Arial" w:cs="Arial"/>
-        </w:rPr>
-        <w:t>9</w:t>
+        <w:t xml:space="preserve">      RI: 9</w:t>
       </w:r>
     </w:p>
     <w:p>
@@ -1012,18 +990,7 @@
           <w:rFonts w:ascii="Arial" w:hAnsi="Arial" w:cs="Arial"/>
         </w:rPr>
         <w:br/>
-      </w:r>
-      <w:r>
-        <w:rPr>
-          <w:rFonts w:ascii="Arial" w:hAnsi="Arial" w:cs="Arial"/>
-        </w:rPr>
-        <w:t xml:space="preserve">      RI: </w:t>
-      </w:r>
-      <w:r>
-        <w:rPr>
-          <w:rFonts w:ascii="Arial" w:hAnsi="Arial" w:cs="Arial"/>
-        </w:rPr>
-        <w:t>11</w:t>
+        <w:t xml:space="preserve">      RI: 11</w:t>
       </w:r>
     </w:p>
     <w:p>
@@ -1204,18 +1171,7 @@
           <w:rFonts w:ascii="Arial" w:hAnsi="Arial" w:cs="Arial"/>
         </w:rPr>
         <w:br/>
-      </w:r>
-      <w:r>
-        <w:rPr>
-          <w:rFonts w:ascii="Arial" w:hAnsi="Arial" w:cs="Arial"/>
-        </w:rPr>
-        <w:t xml:space="preserve">      </w:t>
-      </w:r>
-      <w:r>
-        <w:rPr>
-          <w:rFonts w:ascii="Arial" w:hAnsi="Arial" w:cs="Arial"/>
-        </w:rPr>
-        <w:t>RI: 8</w:t>
+        <w:t xml:space="preserve">      RI: 8</w:t>
       </w:r>
     </w:p>
     <w:p>
@@ -1347,18 +1303,7 @@
           <w:rFonts w:ascii="Arial" w:hAnsi="Arial" w:cs="Arial"/>
         </w:rPr>
         <w:br/>
-      </w:r>
-      <w:r>
-        <w:rPr>
-          <w:rFonts w:ascii="Arial" w:hAnsi="Arial" w:cs="Arial"/>
-        </w:rPr>
-        <w:t xml:space="preserve">      RI: </w:t>
-      </w:r>
-      <w:r>
-        <w:rPr>
-          <w:rFonts w:ascii="Arial" w:hAnsi="Arial" w:cs="Arial"/>
-        </w:rPr>
-        <w:t>14</w:t>
+        <w:t xml:space="preserve">      RI: 14</w:t>
       </w:r>
     </w:p>
     <w:p>
@@ -1477,18 +1422,7 @@
           <w:rFonts w:ascii="Arial" w:hAnsi="Arial" w:cs="Arial"/>
         </w:rPr>
         <w:br/>
-      </w:r>
-      <w:r>
-        <w:rPr>
-          <w:rFonts w:ascii="Arial" w:hAnsi="Arial" w:cs="Arial"/>
-        </w:rPr>
-        <w:t xml:space="preserve">      RI: </w:t>
-      </w:r>
-      <w:r>
-        <w:rPr>
-          <w:rFonts w:ascii="Arial" w:hAnsi="Arial" w:cs="Arial"/>
-        </w:rPr>
-        <w:t>15</w:t>
+        <w:t xml:space="preserve">      RI: 15</w:t>
       </w:r>
       <w:r>
         <w:rPr>
@@ -1610,18 +1544,7 @@
           <w:rFonts w:ascii="Arial" w:hAnsi="Arial" w:cs="Arial"/>
         </w:rPr>
         <w:br/>
-      </w:r>
-      <w:r>
-        <w:rPr>
-          <w:rFonts w:ascii="Arial" w:hAnsi="Arial" w:cs="Arial"/>
-        </w:rPr>
-        <w:t xml:space="preserve">      RI: </w:t>
-      </w:r>
-      <w:r>
-        <w:rPr>
-          <w:rFonts w:ascii="Arial" w:hAnsi="Arial" w:cs="Arial"/>
-        </w:rPr>
-        <w:t>16</w:t>
+        <w:t xml:space="preserve">      RI: 16</w:t>
       </w:r>
     </w:p>
     <w:p>
@@ -2193,18 +2116,7 @@
           <w:rFonts w:ascii="Arial" w:hAnsi="Arial" w:cs="Arial"/>
         </w:rPr>
         <w:br/>
-      </w:r>
-      <w:r>
-        <w:rPr>
-          <w:rFonts w:ascii="Arial" w:hAnsi="Arial" w:cs="Arial"/>
-        </w:rPr>
-        <w:t xml:space="preserve">      </w:t>
-      </w:r>
-      <w:r>
-        <w:rPr>
-          <w:rFonts w:ascii="Arial" w:hAnsi="Arial" w:cs="Arial"/>
-        </w:rPr>
-        <w:t>RI: 1</w:t>
+        <w:t xml:space="preserve">      RI: 1</w:t>
       </w:r>
     </w:p>
     <w:p>
@@ -2422,18 +2334,7 @@
           <w:rFonts w:ascii="Arial" w:hAnsi="Arial" w:cs="Arial"/>
         </w:rPr>
         <w:br/>
-      </w:r>
-      <w:r>
-        <w:rPr>
-          <w:rFonts w:ascii="Arial" w:hAnsi="Arial" w:cs="Arial"/>
-        </w:rPr>
-        <w:t xml:space="preserve">      </w:t>
-      </w:r>
-      <w:r>
-        <w:rPr>
-          <w:rFonts w:ascii="Arial" w:hAnsi="Arial" w:cs="Arial"/>
-        </w:rPr>
-        <w:t>RI: 7</w:t>
+        <w:t xml:space="preserve">      RI: 7</w:t>
       </w:r>
       <w:r>
         <w:rPr>
@@ -2581,18 +2482,7 @@
           <w:rFonts w:ascii="Arial" w:hAnsi="Arial" w:cs="Arial"/>
         </w:rPr>
         <w:br/>
-      </w:r>
-      <w:r>
-        <w:rPr>
-          <w:rFonts w:ascii="Arial" w:hAnsi="Arial" w:cs="Arial"/>
-        </w:rPr>
-        <w:t xml:space="preserve">      RI: </w:t>
-      </w:r>
-      <w:r>
-        <w:rPr>
-          <w:rFonts w:ascii="Arial" w:hAnsi="Arial" w:cs="Arial"/>
-        </w:rPr>
-        <w:t>13</w:t>
+        <w:t xml:space="preserve">      RI: 13</w:t>
       </w:r>
     </w:p>
     <w:p>
@@ -3061,11 +2951,6 @@
           <w:rFonts w:ascii="Arial" w:hAnsi="Arial" w:cs="Arial"/>
         </w:rPr>
         <w:br/>
-      </w:r>
-      <w:r>
-        <w:rPr>
-          <w:rFonts w:ascii="Arial" w:hAnsi="Arial" w:cs="Arial"/>
-        </w:rPr>
         <w:t xml:space="preserve">      RI : 2, 3</w:t>
       </w:r>
     </w:p>
@@ -3625,13 +3510,7 @@
         <w:rPr>
           <w:rFonts w:ascii="Arial" w:hAnsi="Arial" w:cs="Arial"/>
         </w:rPr>
-        <w:t xml:space="preserve"> </w:t>
-      </w:r>
-      <w:r>
-        <w:rPr>
-          <w:rFonts w:ascii="Arial" w:hAnsi="Arial" w:cs="Arial"/>
-        </w:rPr>
-        <w:t>a que lhe está associado é também eliminado</w:t>
+        <w:t xml:space="preserve"> a que lhe está associado é também eliminado</w:t>
       </w:r>
     </w:p>
     <w:p>
@@ -3657,53 +3536,1321 @@
         </w:rPr>
         <w:t>Meio</w:t>
       </w:r>
+      <w:r>
+        <w:rPr>
+          <w:rFonts w:ascii="Arial" w:hAnsi="Arial" w:cs="Arial"/>
+        </w:rPr>
+        <w:t>Apoio a que lhe está associado é também eliminado</w:t>
+      </w:r>
+    </w:p>
+    <w:p>
+      <w:pPr>
+        <w:pStyle w:val="PargrafodaLista"/>
+        <w:rPr>
+          <w:rFonts w:ascii="Arial" w:hAnsi="Arial" w:cs="Arial"/>
+        </w:rPr>
+      </w:pPr>
+    </w:p>
+    <w:p>
+      <w:pPr>
+        <w:rPr>
+          <w:rFonts w:ascii="Arial" w:hAnsi="Arial" w:cs="Arial"/>
+          <w:sz w:val="32"/>
+          <w:szCs w:val="32"/>
+        </w:rPr>
+      </w:pPr>
+      <w:r>
+        <w:rPr>
+          <w:rFonts w:ascii="Arial" w:hAnsi="Arial" w:cs="Arial"/>
+          <w:sz w:val="32"/>
+          <w:szCs w:val="32"/>
+        </w:rPr>
+        <w:t>Álgebra Relacional</w:t>
+      </w:r>
+      <w:r>
+        <w:rPr>
+          <w:rFonts w:ascii="Arial" w:hAnsi="Arial" w:cs="Arial"/>
+          <w:sz w:val="32"/>
+          <w:szCs w:val="32"/>
+        </w:rPr>
+        <w:t>:</w:t>
+      </w:r>
+    </w:p>
+    <w:p>
+      <w:pPr>
+        <w:pStyle w:val="Ttulo2"/>
+        <w:numPr>
+          <w:ilvl w:val="0"/>
+          <w:numId w:val="5"/>
+        </w:numPr>
+        <w:spacing w:before="48" w:beforeAutospacing="0" w:after="48" w:afterAutospacing="0" w:line="360" w:lineRule="atLeast"/>
+        <w:ind w:right="48"/>
+        <w:rPr>
+          <w:rFonts w:ascii="Arial" w:hAnsi="Arial" w:cs="Arial"/>
+          <w:b w:val="0"/>
+          <w:bCs w:val="0"/>
+          <w:color w:val="121214"/>
+          <w:spacing w:val="-15"/>
+          <w:sz w:val="22"/>
+          <w:szCs w:val="22"/>
+        </w:rPr>
+      </w:pPr>
+      <w:r>
+        <w:rPr>
+          <w:rFonts w:ascii="Arial" w:hAnsi="Arial" w:cs="Arial"/>
+          <w:b w:val="0"/>
+          <w:sz w:val="22"/>
+          <w:szCs w:val="22"/>
+        </w:rPr>
+        <w:t>T</w:t>
+      </w:r>
+      <w:r>
+        <w:rPr>
+          <w:rFonts w:ascii="Arial" w:hAnsi="Arial" w:cs="Arial"/>
+          <w:b w:val="0"/>
+          <w:sz w:val="22"/>
+          <w:szCs w:val="22"/>
+        </w:rPr>
+        <w:t>←</w:t>
+      </w:r>
+      <w:r>
+        <w:rPr>
+          <w:rFonts w:ascii="Arial" w:hAnsi="Arial" w:cs="Arial"/>
+          <w:b w:val="0"/>
+          <w:sz w:val="22"/>
+          <w:szCs w:val="22"/>
+        </w:rPr>
+        <w:t xml:space="preserve"> </w:t>
+      </w:r>
+      <w:r>
+        <w:rPr>
+          <w:rFonts w:ascii="Arial" w:hAnsi="Arial" w:cs="Arial"/>
+          <w:b w:val="0"/>
+          <w:sz w:val="28"/>
+          <w:szCs w:val="28"/>
+        </w:rPr>
+        <w:t>σ</w:t>
+      </w:r>
+      <w:r>
+        <w:rPr>
+          <w:rFonts w:ascii="Arial" w:hAnsi="Arial" w:cs="Arial"/>
+          <w:b w:val="0"/>
+          <w:sz w:val="22"/>
+          <w:szCs w:val="22"/>
+        </w:rPr>
+        <w:t>”10/8/2018 00:00”&lt;</w:t>
+      </w:r>
+      <w:r>
+        <w:rPr>
+          <w:rFonts w:ascii="Arial" w:hAnsi="Arial" w:cs="Arial"/>
+          <w:b w:val="0"/>
+          <w:sz w:val="22"/>
+          <w:szCs w:val="22"/>
+        </w:rPr>
+        <w:t xml:space="preserve"> </w:t>
+      </w:r>
+      <w:proofErr w:type="spellStart"/>
+      <w:r>
+        <w:rPr>
+          <w:rFonts w:ascii="Arial" w:hAnsi="Arial" w:cs="Arial"/>
+          <w:b w:val="0"/>
+          <w:sz w:val="22"/>
+          <w:szCs w:val="22"/>
+        </w:rPr>
+        <w:t>instanteChamada</w:t>
+      </w:r>
+      <w:proofErr w:type="spellEnd"/>
+      <w:r>
+        <w:rPr>
+          <w:rFonts w:ascii="Arial" w:hAnsi="Arial" w:cs="Arial"/>
+          <w:b w:val="0"/>
+          <w:sz w:val="22"/>
+          <w:szCs w:val="22"/>
+        </w:rPr>
+        <w:t xml:space="preserve"> </w:t>
+      </w:r>
+      <w:r>
+        <w:rPr>
+          <w:rFonts w:ascii="Arial" w:hAnsi="Arial" w:cs="Arial"/>
+          <w:b w:val="0"/>
+          <w:sz w:val="22"/>
+          <w:szCs w:val="22"/>
+        </w:rPr>
+        <w:t>&lt;”14/08/2018 23:59” ˄ (</w:t>
+      </w:r>
+      <w:proofErr w:type="spellStart"/>
+      <w:r>
+        <w:rPr>
+          <w:rFonts w:ascii="Arial" w:hAnsi="Arial" w:cs="Arial"/>
+          <w:b w:val="0"/>
+          <w:sz w:val="22"/>
+          <w:szCs w:val="22"/>
+        </w:rPr>
+        <w:t>moradaLocal</w:t>
+      </w:r>
+      <w:proofErr w:type="spellEnd"/>
+      <w:r>
+        <w:rPr>
+          <w:rFonts w:ascii="Arial" w:hAnsi="Arial" w:cs="Arial"/>
+          <w:b w:val="0"/>
+          <w:sz w:val="22"/>
+          <w:szCs w:val="22"/>
+        </w:rPr>
+        <w:t xml:space="preserve"> = “Palmela” ˅ </w:t>
+      </w:r>
+      <w:proofErr w:type="spellStart"/>
+      <w:r>
+        <w:rPr>
+          <w:rFonts w:ascii="Arial" w:hAnsi="Arial" w:cs="Arial"/>
+          <w:b w:val="0"/>
+          <w:sz w:val="22"/>
+          <w:szCs w:val="22"/>
+        </w:rPr>
+        <w:t>moradaLocal</w:t>
+      </w:r>
+      <w:proofErr w:type="spellEnd"/>
+      <w:r>
+        <w:rPr>
+          <w:rFonts w:ascii="Arial" w:hAnsi="Arial" w:cs="Arial"/>
+          <w:b w:val="0"/>
+          <w:sz w:val="22"/>
+          <w:szCs w:val="22"/>
+        </w:rPr>
+        <w:t xml:space="preserve"> = “Moita”)(</w:t>
+      </w:r>
+      <w:proofErr w:type="spellStart"/>
+      <w:r>
+        <w:rPr>
+          <w:rFonts w:ascii="Arial" w:hAnsi="Arial" w:cs="Arial"/>
+          <w:b w:val="0"/>
+          <w:sz w:val="22"/>
+          <w:szCs w:val="22"/>
+        </w:rPr>
+        <w:t>localIncêndio</w:t>
+      </w:r>
+      <w:proofErr w:type="spellEnd"/>
+      <w:r>
+        <w:rPr>
+          <w:rFonts w:ascii="Arial" w:hAnsi="Arial" w:cs="Arial"/>
+          <w:b w:val="0"/>
+          <w:sz w:val="22"/>
+          <w:szCs w:val="22"/>
+        </w:rPr>
+        <w:t xml:space="preserve"> </w:t>
+      </w:r>
+      <w:r>
+        <w:rPr>
+          <w:rFonts w:ascii="Cambria Math" w:hAnsi="Cambria Math" w:cs="Cambria Math"/>
+          <w:b w:val="0"/>
+          <w:bCs w:val="0"/>
+          <w:color w:val="121214"/>
+          <w:spacing w:val="-15"/>
+          <w:sz w:val="22"/>
+          <w:szCs w:val="22"/>
+        </w:rPr>
+        <w:t>⋈</w:t>
+      </w:r>
+      <w:r>
+        <w:rPr>
+          <w:rFonts w:ascii="Arial" w:hAnsi="Arial" w:cs="Arial"/>
+          <w:b w:val="0"/>
+          <w:sz w:val="22"/>
+          <w:szCs w:val="22"/>
+        </w:rPr>
+        <w:t xml:space="preserve"> </w:t>
+      </w:r>
+      <w:proofErr w:type="spellStart"/>
+      <w:r>
+        <w:rPr>
+          <w:rFonts w:ascii="Arial" w:hAnsi="Arial" w:cs="Arial"/>
+          <w:b w:val="0"/>
+          <w:sz w:val="22"/>
+          <w:szCs w:val="22"/>
+        </w:rPr>
+        <w:t>EventoEmergência</w:t>
+      </w:r>
+      <w:proofErr w:type="spellEnd"/>
+      <w:r>
+        <w:rPr>
+          <w:rFonts w:ascii="Arial" w:hAnsi="Arial" w:cs="Arial"/>
+          <w:b w:val="0"/>
+          <w:sz w:val="22"/>
+          <w:szCs w:val="22"/>
+        </w:rPr>
+        <w:t>)</w:t>
+      </w:r>
+      <w:r>
+        <w:rPr>
+          <w:rFonts w:ascii="Arial" w:hAnsi="Arial" w:cs="Arial"/>
+          <w:sz w:val="28"/>
+        </w:rPr>
+        <w:br/>
+      </w:r>
+      <w:r>
+        <w:rPr>
+          <w:rFonts w:ascii="Arial" w:hAnsi="Arial" w:cs="Arial"/>
+          <w:b w:val="0"/>
+          <w:sz w:val="28"/>
+        </w:rPr>
+        <w:t>π</w:t>
+      </w:r>
+      <w:proofErr w:type="spellStart"/>
+      <w:r>
+        <w:rPr>
+          <w:rFonts w:ascii="Arial" w:hAnsi="Arial" w:cs="Arial"/>
+          <w:b w:val="0"/>
+          <w:sz w:val="22"/>
+          <w:szCs w:val="22"/>
+        </w:rPr>
+        <w:t>numMeio</w:t>
+      </w:r>
+      <w:proofErr w:type="spellEnd"/>
+      <w:r>
+        <w:rPr>
+          <w:rFonts w:ascii="Arial" w:hAnsi="Arial" w:cs="Arial"/>
+          <w:b w:val="0"/>
+          <w:sz w:val="22"/>
+          <w:szCs w:val="22"/>
+        </w:rPr>
+        <w:t xml:space="preserve">, </w:t>
+      </w:r>
+      <w:proofErr w:type="spellStart"/>
+      <w:r>
+        <w:rPr>
+          <w:rFonts w:ascii="Arial" w:hAnsi="Arial" w:cs="Arial"/>
+          <w:b w:val="0"/>
+          <w:sz w:val="22"/>
+          <w:szCs w:val="22"/>
+        </w:rPr>
+        <w:t>nomeEntidade</w:t>
+      </w:r>
+      <w:proofErr w:type="spellEnd"/>
+      <w:r>
+        <w:rPr>
+          <w:rFonts w:ascii="Arial" w:hAnsi="Arial" w:cs="Arial"/>
+          <w:b w:val="0"/>
+          <w:sz w:val="22"/>
+          <w:szCs w:val="22"/>
+        </w:rPr>
+        <w:t>(T</w:t>
+      </w:r>
+      <w:r>
+        <w:rPr>
+          <w:rFonts w:ascii="Arial" w:hAnsi="Arial" w:cs="Arial"/>
+          <w:b w:val="0"/>
+          <w:sz w:val="22"/>
+          <w:szCs w:val="22"/>
+        </w:rPr>
+        <w:t xml:space="preserve"> </w:t>
+      </w:r>
+      <w:r>
+        <w:rPr>
+          <w:rFonts w:ascii="Cambria Math" w:hAnsi="Cambria Math" w:cs="Cambria Math"/>
+          <w:b w:val="0"/>
+          <w:bCs w:val="0"/>
+          <w:color w:val="121214"/>
+          <w:spacing w:val="-15"/>
+          <w:sz w:val="22"/>
+          <w:szCs w:val="22"/>
+        </w:rPr>
+        <w:t>⋈</w:t>
+      </w:r>
+      <w:r>
+        <w:rPr>
+          <w:rFonts w:ascii="Cambria Math" w:hAnsi="Cambria Math" w:cs="Cambria Math"/>
+          <w:b w:val="0"/>
+          <w:bCs w:val="0"/>
+          <w:color w:val="121214"/>
+          <w:spacing w:val="-15"/>
+          <w:sz w:val="22"/>
+          <w:szCs w:val="22"/>
+        </w:rPr>
+        <w:t xml:space="preserve">  </w:t>
+      </w:r>
+      <w:proofErr w:type="spellStart"/>
+      <w:r>
+        <w:rPr>
+          <w:rFonts w:ascii="Arial" w:hAnsi="Arial" w:cs="Arial"/>
+          <w:b w:val="0"/>
+          <w:bCs w:val="0"/>
+          <w:color w:val="121214"/>
+          <w:spacing w:val="-15"/>
+          <w:sz w:val="22"/>
+          <w:szCs w:val="22"/>
+        </w:rPr>
+        <w:t>acciona</w:t>
+      </w:r>
+      <w:proofErr w:type="spellEnd"/>
+      <w:r>
+        <w:rPr>
+          <w:rFonts w:ascii="Arial" w:hAnsi="Arial" w:cs="Arial"/>
+          <w:b w:val="0"/>
+          <w:bCs w:val="0"/>
+          <w:color w:val="121214"/>
+          <w:spacing w:val="-15"/>
+          <w:sz w:val="22"/>
+          <w:szCs w:val="22"/>
+        </w:rPr>
+        <w:t xml:space="preserve"> </w:t>
+      </w:r>
+      <w:r>
+        <w:rPr>
+          <w:rFonts w:ascii="Cambria Math" w:hAnsi="Cambria Math" w:cs="Cambria Math"/>
+          <w:b w:val="0"/>
+          <w:bCs w:val="0"/>
+          <w:color w:val="121214"/>
+          <w:spacing w:val="-15"/>
+          <w:sz w:val="22"/>
+          <w:szCs w:val="22"/>
+        </w:rPr>
+        <w:t>⋈</w:t>
+      </w:r>
+      <w:r>
+        <w:rPr>
+          <w:rFonts w:ascii="Cambria Math" w:hAnsi="Cambria Math" w:cs="Cambria Math"/>
+          <w:b w:val="0"/>
+          <w:bCs w:val="0"/>
+          <w:color w:val="121214"/>
+          <w:spacing w:val="-15"/>
+          <w:sz w:val="22"/>
+          <w:szCs w:val="22"/>
+        </w:rPr>
+        <w:t xml:space="preserve"> </w:t>
+      </w:r>
+      <w:r>
+        <w:rPr>
+          <w:rFonts w:ascii="Arial" w:hAnsi="Arial" w:cs="Arial"/>
+          <w:b w:val="0"/>
+          <w:bCs w:val="0"/>
+          <w:color w:val="121214"/>
+          <w:spacing w:val="-15"/>
+          <w:sz w:val="22"/>
+          <w:szCs w:val="22"/>
+        </w:rPr>
+        <w:t xml:space="preserve"> </w:t>
+      </w:r>
+      <w:proofErr w:type="spellStart"/>
+      <w:r>
+        <w:rPr>
+          <w:rFonts w:ascii="Arial" w:hAnsi="Arial" w:cs="Arial"/>
+          <w:b w:val="0"/>
+          <w:sz w:val="28"/>
+          <w:szCs w:val="28"/>
+        </w:rPr>
+        <w:t>σ</w:t>
+      </w:r>
+      <w:r>
+        <w:rPr>
+          <w:rFonts w:ascii="Arial" w:hAnsi="Arial" w:cs="Arial"/>
+          <w:b w:val="0"/>
+          <w:bCs w:val="0"/>
+          <w:color w:val="121214"/>
+          <w:spacing w:val="-15"/>
+          <w:sz w:val="22"/>
+          <w:szCs w:val="22"/>
+        </w:rPr>
+        <w:t>nomeMeio</w:t>
+      </w:r>
+      <w:proofErr w:type="spellEnd"/>
+      <w:r>
+        <w:rPr>
+          <w:rFonts w:ascii="Arial" w:hAnsi="Arial" w:cs="Arial"/>
+          <w:b w:val="0"/>
+          <w:bCs w:val="0"/>
+          <w:color w:val="121214"/>
+          <w:spacing w:val="-15"/>
+          <w:sz w:val="22"/>
+          <w:szCs w:val="22"/>
+        </w:rPr>
+        <w:t xml:space="preserve"> = “Socorro”(</w:t>
+      </w:r>
+      <w:proofErr w:type="spellStart"/>
+      <w:r>
+        <w:rPr>
+          <w:rFonts w:ascii="Arial" w:hAnsi="Arial" w:cs="Arial"/>
+          <w:b w:val="0"/>
+          <w:bCs w:val="0"/>
+          <w:color w:val="121214"/>
+          <w:spacing w:val="-15"/>
+          <w:sz w:val="22"/>
+          <w:szCs w:val="22"/>
+        </w:rPr>
+        <w:t>pertence_meio</w:t>
+      </w:r>
+      <w:proofErr w:type="spellEnd"/>
+      <w:r>
+        <w:rPr>
+          <w:rFonts w:ascii="Arial" w:hAnsi="Arial" w:cs="Arial"/>
+          <w:b w:val="0"/>
+          <w:bCs w:val="0"/>
+          <w:color w:val="121214"/>
+          <w:spacing w:val="-15"/>
+          <w:sz w:val="22"/>
+          <w:szCs w:val="22"/>
+        </w:rPr>
+        <w:t>)</w:t>
+      </w:r>
+    </w:p>
+    <w:p>
+      <w:pPr>
+        <w:pStyle w:val="Ttulo2"/>
+        <w:numPr>
+          <w:ilvl w:val="0"/>
+          <w:numId w:val="5"/>
+        </w:numPr>
+        <w:spacing w:before="48" w:beforeAutospacing="0" w:after="48" w:afterAutospacing="0" w:line="360" w:lineRule="atLeast"/>
+        <w:ind w:right="48"/>
+        <w:rPr>
+          <w:rFonts w:ascii="Arial" w:hAnsi="Arial" w:cs="Arial"/>
+          <w:b w:val="0"/>
+          <w:bCs w:val="0"/>
+          <w:color w:val="121214"/>
+          <w:spacing w:val="-15"/>
+          <w:sz w:val="22"/>
+          <w:szCs w:val="22"/>
+        </w:rPr>
+      </w:pPr>
+      <w:r>
+        <w:rPr>
+          <w:rFonts w:ascii="Arial" w:hAnsi="Arial" w:cs="Arial"/>
+          <w:b w:val="0"/>
+          <w:sz w:val="28"/>
+        </w:rPr>
+        <w:t>π</w:t>
+      </w:r>
+      <w:r>
+        <w:rPr>
+          <w:rFonts w:ascii="Arial" w:hAnsi="Arial" w:cs="Arial"/>
+          <w:b w:val="0"/>
+          <w:sz w:val="22"/>
+          <w:szCs w:val="22"/>
+        </w:rPr>
+        <w:t>local</w:t>
+      </w:r>
+      <w:r>
+        <w:rPr>
+          <w:rFonts w:ascii="Arial" w:hAnsi="Arial" w:cs="Arial"/>
+          <w:b w:val="0"/>
+          <w:sz w:val="28"/>
+          <w:szCs w:val="28"/>
+        </w:rPr>
+        <w:t xml:space="preserve"> </w:t>
+      </w:r>
+      <w:r>
+        <w:rPr>
+          <w:rFonts w:ascii="Arial" w:hAnsi="Arial" w:cs="Arial"/>
+          <w:b w:val="0"/>
+          <w:sz w:val="28"/>
+          <w:szCs w:val="28"/>
+        </w:rPr>
+        <w:t>σ</w:t>
+      </w:r>
+      <w:r>
+        <w:rPr>
+          <w:rFonts w:ascii="Arial" w:hAnsi="Arial" w:cs="Arial"/>
+          <w:b w:val="0"/>
+          <w:sz w:val="22"/>
+          <w:szCs w:val="22"/>
+        </w:rPr>
+        <w:t>N</w:t>
+      </w:r>
+      <w:r>
+        <w:rPr>
+          <w:rFonts w:ascii="Arial" w:hAnsi="Arial" w:cs="Arial"/>
+          <w:b w:val="0"/>
+          <w:sz w:val="22"/>
+          <w:szCs w:val="22"/>
+        </w:rPr>
+        <w:t>≥2</w:t>
+      </w:r>
+      <w:r>
+        <w:rPr>
+          <w:rFonts w:ascii="Arial" w:hAnsi="Arial" w:cs="Arial"/>
+          <w:b w:val="0"/>
+          <w:sz w:val="22"/>
+          <w:szCs w:val="22"/>
+        </w:rPr>
+        <w:t>(</w:t>
+      </w:r>
+      <w:proofErr w:type="spellStart"/>
+      <w:r>
+        <w:rPr>
+          <w:rFonts w:ascii="Arial" w:hAnsi="Arial" w:cs="Arial"/>
+          <w:b w:val="0"/>
+          <w:sz w:val="22"/>
+          <w:szCs w:val="22"/>
+        </w:rPr>
+        <w:t>numTelefone</w:t>
+      </w:r>
+      <w:proofErr w:type="spellEnd"/>
+      <w:r>
+        <w:rPr>
+          <w:rFonts w:ascii="Arial" w:hAnsi="Arial" w:cs="Arial"/>
+          <w:b w:val="0"/>
+          <w:sz w:val="22"/>
+          <w:szCs w:val="22"/>
+        </w:rPr>
+        <w:t xml:space="preserve">, </w:t>
+      </w:r>
+      <w:proofErr w:type="spellStart"/>
+      <w:r>
+        <w:rPr>
+          <w:rFonts w:ascii="Arial" w:hAnsi="Arial" w:cs="Arial"/>
+          <w:b w:val="0"/>
+          <w:sz w:val="22"/>
+          <w:szCs w:val="22"/>
+        </w:rPr>
+        <w:t>morada</w:t>
+      </w:r>
+      <w:r>
+        <w:rPr>
+          <w:rFonts w:ascii="Arial" w:hAnsi="Arial" w:cs="Arial"/>
+          <w:b w:val="0"/>
+          <w:sz w:val="28"/>
+          <w:szCs w:val="22"/>
+        </w:rPr>
+        <w:t>G</w:t>
+      </w:r>
+      <w:r>
+        <w:rPr>
+          <w:rFonts w:ascii="Arial" w:hAnsi="Arial" w:cs="Arial"/>
+          <w:b w:val="0"/>
+          <w:sz w:val="22"/>
+          <w:szCs w:val="22"/>
+        </w:rPr>
+        <w:t>count</w:t>
+      </w:r>
+      <w:proofErr w:type="spellEnd"/>
+      <w:r>
+        <w:rPr>
+          <w:rFonts w:ascii="Arial" w:hAnsi="Arial" w:cs="Arial"/>
+          <w:b w:val="0"/>
+          <w:sz w:val="22"/>
+          <w:szCs w:val="22"/>
+        </w:rPr>
+        <w:t>()</w:t>
+      </w:r>
+      <w:r>
+        <w:rPr>
+          <w:rFonts w:ascii="Arial" w:hAnsi="Arial" w:cs="Arial"/>
+          <w:b w:val="0"/>
+          <w:sz w:val="22"/>
+          <w:szCs w:val="22"/>
+        </w:rPr>
+        <w:t xml:space="preserve"> </w:t>
+      </w:r>
+      <w:r>
+        <w:rPr>
+          <w:rFonts w:ascii="Arial" w:hAnsi="Arial" w:cs="Arial"/>
+          <w:b w:val="0"/>
+          <w:sz w:val="22"/>
+          <w:szCs w:val="22"/>
+        </w:rPr>
+        <w:t>→</w:t>
+      </w:r>
+      <w:r>
+        <w:rPr>
+          <w:rFonts w:ascii="Arial" w:hAnsi="Arial" w:cs="Arial"/>
+          <w:b w:val="0"/>
+          <w:sz w:val="22"/>
+          <w:szCs w:val="22"/>
+        </w:rPr>
+        <w:t xml:space="preserve"> </w:t>
+      </w:r>
+      <w:r>
+        <w:rPr>
+          <w:rFonts w:ascii="Arial" w:hAnsi="Arial" w:cs="Arial"/>
+          <w:b w:val="0"/>
+          <w:sz w:val="22"/>
+          <w:szCs w:val="22"/>
+        </w:rPr>
+        <w:t>N(</w:t>
+      </w:r>
+      <w:proofErr w:type="spellStart"/>
+      <w:r>
+        <w:rPr>
+          <w:rFonts w:ascii="Arial" w:hAnsi="Arial" w:cs="Arial"/>
+          <w:b w:val="0"/>
+          <w:sz w:val="22"/>
+          <w:szCs w:val="22"/>
+        </w:rPr>
+        <w:t>localIncêndio</w:t>
+      </w:r>
+      <w:proofErr w:type="spellEnd"/>
+      <w:r>
+        <w:rPr>
+          <w:rFonts w:ascii="Arial" w:hAnsi="Arial" w:cs="Arial"/>
+          <w:b w:val="0"/>
+          <w:sz w:val="22"/>
+          <w:szCs w:val="22"/>
+        </w:rPr>
+        <w:t>)</w:t>
+      </w:r>
+      <w:r>
+        <w:rPr>
+          <w:rFonts w:ascii="Arial" w:hAnsi="Arial" w:cs="Arial"/>
+          <w:b w:val="0"/>
+          <w:sz w:val="22"/>
+          <w:szCs w:val="22"/>
+        </w:rPr>
+        <w:t>)</w:t>
+      </w:r>
+    </w:p>
+    <w:p>
+      <w:pPr>
+        <w:pStyle w:val="Ttulo2"/>
+        <w:numPr>
+          <w:ilvl w:val="0"/>
+          <w:numId w:val="5"/>
+        </w:numPr>
+        <w:spacing w:before="48" w:beforeAutospacing="0" w:after="48" w:afterAutospacing="0" w:line="360" w:lineRule="atLeast"/>
+        <w:ind w:right="48"/>
+        <w:rPr>
+          <w:rFonts w:ascii="Arial" w:hAnsi="Arial" w:cs="Arial"/>
+          <w:b w:val="0"/>
+          <w:bCs w:val="0"/>
+          <w:color w:val="121214"/>
+          <w:spacing w:val="-15"/>
+          <w:sz w:val="22"/>
+          <w:szCs w:val="22"/>
+        </w:rPr>
+      </w:pPr>
+      <w:r>
+        <w:rPr>
+          <w:rFonts w:ascii="Arial" w:hAnsi="Arial" w:cs="Arial"/>
+          <w:b w:val="0"/>
+          <w:sz w:val="22"/>
+          <w:szCs w:val="22"/>
+        </w:rPr>
+        <w:lastRenderedPageBreak/>
+        <w:t>T</w:t>
+      </w:r>
+      <w:r>
+        <w:rPr>
+          <w:rFonts w:ascii="Arial" w:hAnsi="Arial" w:cs="Arial"/>
+          <w:b w:val="0"/>
+          <w:sz w:val="22"/>
+          <w:szCs w:val="22"/>
+        </w:rPr>
+        <w:t xml:space="preserve"> </w:t>
+      </w:r>
+      <w:r>
+        <w:rPr>
+          <w:rFonts w:ascii="Arial" w:hAnsi="Arial" w:cs="Arial"/>
+          <w:b w:val="0"/>
+          <w:sz w:val="22"/>
+          <w:szCs w:val="22"/>
+        </w:rPr>
+        <w:t xml:space="preserve">← </w:t>
+      </w:r>
+      <w:proofErr w:type="spellStart"/>
+      <w:r>
+        <w:rPr>
+          <w:rFonts w:ascii="Arial" w:hAnsi="Arial" w:cs="Arial"/>
+          <w:b w:val="0"/>
+          <w:sz w:val="22"/>
+          <w:szCs w:val="22"/>
+        </w:rPr>
+        <w:t>numProcessoSocorro</w:t>
+      </w:r>
+      <w:r>
+        <w:rPr>
+          <w:rFonts w:ascii="Arial" w:hAnsi="Arial" w:cs="Arial"/>
+          <w:b w:val="0"/>
+          <w:sz w:val="28"/>
+          <w:szCs w:val="22"/>
+        </w:rPr>
+        <w:t>G</w:t>
+      </w:r>
+      <w:r>
+        <w:rPr>
+          <w:rFonts w:ascii="Arial" w:hAnsi="Arial" w:cs="Arial"/>
+          <w:b w:val="0"/>
+          <w:sz w:val="22"/>
+          <w:szCs w:val="22"/>
+        </w:rPr>
+        <w:t>count</w:t>
+      </w:r>
+      <w:proofErr w:type="spellEnd"/>
+      <w:r>
+        <w:rPr>
+          <w:rFonts w:ascii="Arial" w:hAnsi="Arial" w:cs="Arial"/>
+          <w:b w:val="0"/>
+          <w:sz w:val="22"/>
+          <w:szCs w:val="22"/>
+        </w:rPr>
+        <w:t>()→</w:t>
+      </w:r>
+      <w:proofErr w:type="spellStart"/>
+      <w:r>
+        <w:rPr>
+          <w:rFonts w:ascii="Arial" w:hAnsi="Arial" w:cs="Arial"/>
+          <w:b w:val="0"/>
+          <w:sz w:val="22"/>
+          <w:szCs w:val="22"/>
+        </w:rPr>
+        <w:t>numMeio</w:t>
+      </w:r>
+      <w:proofErr w:type="spellEnd"/>
+      <w:r>
+        <w:rPr>
+          <w:rFonts w:ascii="Arial" w:hAnsi="Arial" w:cs="Arial"/>
+          <w:b w:val="0"/>
+          <w:sz w:val="22"/>
+          <w:szCs w:val="22"/>
+        </w:rPr>
+        <w:t>(</w:t>
+      </w:r>
+      <w:proofErr w:type="spellStart"/>
+      <w:r>
+        <w:rPr>
+          <w:rFonts w:ascii="Arial" w:hAnsi="Arial" w:cs="Arial"/>
+          <w:b w:val="0"/>
+          <w:sz w:val="22"/>
+          <w:szCs w:val="22"/>
+        </w:rPr>
+        <w:t>acciona</w:t>
+      </w:r>
+      <w:proofErr w:type="spellEnd"/>
+      <w:r>
+        <w:rPr>
+          <w:rFonts w:ascii="Arial" w:hAnsi="Arial" w:cs="Arial"/>
+          <w:b w:val="0"/>
+          <w:sz w:val="22"/>
+          <w:szCs w:val="22"/>
+        </w:rPr>
+        <w:t>)</w:t>
+      </w:r>
+      <w:r>
+        <w:rPr>
+          <w:rFonts w:ascii="Arial" w:hAnsi="Arial" w:cs="Arial"/>
+          <w:b w:val="0"/>
+          <w:sz w:val="22"/>
+          <w:szCs w:val="22"/>
+        </w:rPr>
+        <w:br/>
+      </w:r>
+      <w:r>
+        <w:rPr>
+          <w:rFonts w:ascii="Arial" w:hAnsi="Arial" w:cs="Arial"/>
+          <w:b w:val="0"/>
+          <w:sz w:val="28"/>
+        </w:rPr>
+        <w:t>π</w:t>
+      </w:r>
+      <w:proofErr w:type="spellStart"/>
+      <w:r>
+        <w:rPr>
+          <w:rFonts w:ascii="Arial" w:hAnsi="Arial" w:cs="Arial"/>
+          <w:b w:val="0"/>
+          <w:sz w:val="22"/>
+          <w:szCs w:val="22"/>
+        </w:rPr>
+        <w:t>numProcessoSocorro</w:t>
+      </w:r>
+      <w:r>
+        <w:rPr>
+          <w:rFonts w:ascii="Arial" w:hAnsi="Arial" w:cs="Arial"/>
+          <w:b w:val="0"/>
+          <w:sz w:val="28"/>
+          <w:szCs w:val="22"/>
+        </w:rPr>
+        <w:t>G</w:t>
+      </w:r>
+      <w:r>
+        <w:rPr>
+          <w:rFonts w:ascii="Arial" w:hAnsi="Arial" w:cs="Arial"/>
+          <w:b w:val="0"/>
+          <w:sz w:val="22"/>
+          <w:szCs w:val="22"/>
+        </w:rPr>
+        <w:t>max</w:t>
+      </w:r>
+      <w:proofErr w:type="spellEnd"/>
+      <w:r>
+        <w:rPr>
+          <w:rFonts w:ascii="Arial" w:hAnsi="Arial" w:cs="Arial"/>
+          <w:b w:val="0"/>
+          <w:sz w:val="22"/>
+          <w:szCs w:val="22"/>
+        </w:rPr>
+        <w:t>(</w:t>
+      </w:r>
+      <w:proofErr w:type="spellStart"/>
+      <w:r>
+        <w:rPr>
+          <w:rFonts w:ascii="Arial" w:hAnsi="Arial" w:cs="Arial"/>
+          <w:b w:val="0"/>
+          <w:sz w:val="22"/>
+          <w:szCs w:val="22"/>
+        </w:rPr>
+        <w:t>numMeio</w:t>
+      </w:r>
+      <w:proofErr w:type="spellEnd"/>
+      <w:r>
+        <w:rPr>
+          <w:rFonts w:ascii="Arial" w:hAnsi="Arial" w:cs="Arial"/>
+          <w:b w:val="0"/>
+          <w:sz w:val="22"/>
+          <w:szCs w:val="22"/>
+        </w:rPr>
+        <w:t>)</w:t>
+      </w:r>
+      <w:r>
+        <w:rPr>
+          <w:rFonts w:ascii="Arial" w:hAnsi="Arial" w:cs="Arial"/>
+          <w:b w:val="0"/>
+          <w:sz w:val="22"/>
+          <w:szCs w:val="22"/>
+        </w:rPr>
+        <w:t>(T)</w:t>
+      </w:r>
+    </w:p>
+    <w:p>
+      <w:pPr>
+        <w:pStyle w:val="Ttulo2"/>
+        <w:numPr>
+          <w:ilvl w:val="0"/>
+          <w:numId w:val="5"/>
+        </w:numPr>
+        <w:spacing w:before="48" w:beforeAutospacing="0" w:after="48" w:afterAutospacing="0" w:line="360" w:lineRule="atLeast"/>
+        <w:ind w:right="48"/>
+        <w:rPr>
+          <w:rFonts w:ascii="Arial" w:hAnsi="Arial" w:cs="Arial"/>
+          <w:b w:val="0"/>
+          <w:bCs w:val="0"/>
+          <w:color w:val="121214"/>
+          <w:spacing w:val="-15"/>
+          <w:sz w:val="22"/>
+          <w:szCs w:val="22"/>
+        </w:rPr>
+      </w:pPr>
+      <w:proofErr w:type="spellStart"/>
+      <w:r>
+        <w:rPr>
+          <w:rFonts w:ascii="Arial" w:hAnsi="Arial" w:cs="Arial"/>
+          <w:b w:val="0"/>
+          <w:bCs w:val="0"/>
+          <w:color w:val="121214"/>
+          <w:spacing w:val="-15"/>
+          <w:sz w:val="22"/>
+          <w:szCs w:val="22"/>
+        </w:rPr>
+        <w:t>processosVerão</w:t>
+      </w:r>
+      <w:proofErr w:type="spellEnd"/>
+      <w:r>
+        <w:rPr>
+          <w:rFonts w:ascii="Arial" w:hAnsi="Arial" w:cs="Arial"/>
+          <w:b w:val="0"/>
+          <w:bCs w:val="0"/>
+          <w:color w:val="121214"/>
+          <w:spacing w:val="-15"/>
+          <w:sz w:val="22"/>
+          <w:szCs w:val="22"/>
+        </w:rPr>
+        <w:t xml:space="preserve"> </w:t>
+      </w:r>
+      <w:r>
+        <w:rPr>
+          <w:rFonts w:ascii="Arial" w:hAnsi="Arial" w:cs="Arial"/>
+          <w:b w:val="0"/>
+          <w:sz w:val="22"/>
+          <w:szCs w:val="22"/>
+        </w:rPr>
+        <w:t>←</w:t>
+      </w:r>
+      <w:r>
+        <w:rPr>
+          <w:rFonts w:ascii="Arial" w:hAnsi="Arial" w:cs="Arial"/>
+          <w:b w:val="0"/>
+          <w:sz w:val="22"/>
+          <w:szCs w:val="22"/>
+        </w:rPr>
+        <w:t xml:space="preserve"> </w:t>
+      </w:r>
+      <w:r>
+        <w:rPr>
+          <w:rFonts w:ascii="Arial" w:hAnsi="Arial" w:cs="Arial"/>
+          <w:b w:val="0"/>
+          <w:sz w:val="28"/>
+        </w:rPr>
+        <w:t>π</w:t>
+      </w:r>
+      <w:proofErr w:type="spellStart"/>
+      <w:r>
+        <w:rPr>
+          <w:rFonts w:ascii="Arial" w:hAnsi="Arial" w:cs="Arial"/>
+          <w:b w:val="0"/>
+          <w:sz w:val="22"/>
+          <w:szCs w:val="22"/>
+        </w:rPr>
+        <w:t>numProcessoSocorro</w:t>
+      </w:r>
+      <w:proofErr w:type="spellEnd"/>
+      <w:r>
+        <w:rPr>
+          <w:rFonts w:ascii="Arial" w:hAnsi="Arial" w:cs="Arial"/>
+          <w:b w:val="0"/>
+          <w:sz w:val="22"/>
+          <w:szCs w:val="22"/>
+        </w:rPr>
+        <w:t xml:space="preserve">, </w:t>
+      </w:r>
+      <w:proofErr w:type="spellStart"/>
+      <w:r>
+        <w:rPr>
+          <w:rFonts w:ascii="Arial" w:hAnsi="Arial" w:cs="Arial"/>
+          <w:b w:val="0"/>
+          <w:sz w:val="22"/>
+          <w:szCs w:val="22"/>
+        </w:rPr>
+        <w:t>nomeEntidade</w:t>
+      </w:r>
+      <w:proofErr w:type="spellEnd"/>
+      <w:r>
+        <w:rPr>
+          <w:rFonts w:ascii="Arial" w:hAnsi="Arial" w:cs="Arial"/>
+          <w:b w:val="0"/>
+          <w:sz w:val="22"/>
+          <w:szCs w:val="22"/>
+        </w:rPr>
+        <w:t>(</w:t>
+      </w:r>
+      <w:proofErr w:type="spellStart"/>
+      <w:r>
+        <w:rPr>
+          <w:rFonts w:ascii="Arial" w:hAnsi="Arial" w:cs="Arial"/>
+          <w:b w:val="0"/>
+          <w:sz w:val="28"/>
+          <w:szCs w:val="28"/>
+        </w:rPr>
+        <w:t>σ</w:t>
+      </w:r>
+      <w:r>
+        <w:rPr>
+          <w:rFonts w:ascii="Arial" w:hAnsi="Arial" w:cs="Arial"/>
+          <w:b w:val="0"/>
+          <w:sz w:val="22"/>
+          <w:szCs w:val="22"/>
+        </w:rPr>
+        <w:t>instanteChamada</w:t>
+      </w:r>
+      <w:proofErr w:type="spellEnd"/>
+      <w:r>
+        <w:rPr>
+          <w:rFonts w:ascii="Arial" w:hAnsi="Arial" w:cs="Arial"/>
+          <w:b w:val="0"/>
+          <w:sz w:val="22"/>
+          <w:szCs w:val="22"/>
+        </w:rPr>
+        <w:t xml:space="preserve"> </w:t>
+      </w:r>
+      <w:r>
+        <w:rPr>
+          <w:rFonts w:ascii="Arial" w:hAnsi="Arial" w:cs="Arial"/>
+          <w:b w:val="0"/>
+          <w:sz w:val="22"/>
+          <w:szCs w:val="22"/>
+        </w:rPr>
+        <w:t>≥</w:t>
+      </w:r>
+      <w:r>
+        <w:rPr>
+          <w:rFonts w:ascii="Arial" w:hAnsi="Arial" w:cs="Arial"/>
+          <w:b w:val="0"/>
+          <w:sz w:val="22"/>
+          <w:szCs w:val="22"/>
+        </w:rPr>
+        <w:t xml:space="preserve"> “21/06/2018 00:00”</w:t>
+      </w:r>
+      <w:r>
+        <w:rPr>
+          <w:rFonts w:ascii="Arial" w:hAnsi="Arial" w:cs="Arial"/>
+          <w:b w:val="0"/>
+          <w:sz w:val="22"/>
+          <w:szCs w:val="22"/>
+        </w:rPr>
+        <w:t xml:space="preserve"> </w:t>
+      </w:r>
+      <w:r>
+        <w:rPr>
+          <w:rFonts w:ascii="Arial" w:hAnsi="Arial" w:cs="Arial"/>
+          <w:b w:val="0"/>
+          <w:sz w:val="22"/>
+          <w:szCs w:val="22"/>
+        </w:rPr>
+        <w:t>˄</w:t>
+      </w:r>
+      <w:r>
+        <w:rPr>
+          <w:rFonts w:ascii="Arial" w:hAnsi="Arial" w:cs="Arial"/>
+          <w:b w:val="0"/>
+          <w:sz w:val="22"/>
+          <w:szCs w:val="22"/>
+        </w:rPr>
+        <w:t xml:space="preserve"> </w:t>
+      </w:r>
+      <w:proofErr w:type="spellStart"/>
+      <w:r>
+        <w:rPr>
+          <w:rFonts w:ascii="Arial" w:hAnsi="Arial" w:cs="Arial"/>
+          <w:b w:val="0"/>
+          <w:sz w:val="22"/>
+          <w:szCs w:val="22"/>
+        </w:rPr>
+        <w:t>instanteChamada</w:t>
+      </w:r>
+      <w:proofErr w:type="spellEnd"/>
+      <w:r>
+        <w:rPr>
+          <w:rFonts w:ascii="Arial" w:hAnsi="Arial" w:cs="Arial"/>
+          <w:b w:val="0"/>
+          <w:sz w:val="22"/>
+          <w:szCs w:val="22"/>
+        </w:rPr>
+        <w:t xml:space="preserve"> </w:t>
+      </w:r>
+      <w:r>
+        <w:rPr>
+          <w:rFonts w:ascii="Arial" w:hAnsi="Arial" w:cs="Arial"/>
+          <w:b w:val="0"/>
+          <w:sz w:val="22"/>
+          <w:szCs w:val="22"/>
+        </w:rPr>
+        <w:t>≤</w:t>
+      </w:r>
+      <w:r>
+        <w:rPr>
+          <w:rFonts w:ascii="Arial" w:hAnsi="Arial" w:cs="Arial"/>
+          <w:b w:val="0"/>
+          <w:sz w:val="22"/>
+          <w:szCs w:val="22"/>
+        </w:rPr>
+        <w:t xml:space="preserve"> “29/09/2018 23:59”(</w:t>
+      </w:r>
+      <w:proofErr w:type="spellStart"/>
+      <w:r>
+        <w:rPr>
+          <w:rFonts w:ascii="Arial" w:hAnsi="Arial" w:cs="Arial"/>
+          <w:b w:val="0"/>
+          <w:sz w:val="22"/>
+          <w:szCs w:val="22"/>
+        </w:rPr>
+        <w:t>acciona</w:t>
+      </w:r>
+      <w:proofErr w:type="spellEnd"/>
+      <w:r>
+        <w:rPr>
+          <w:rFonts w:ascii="Arial" w:hAnsi="Arial" w:cs="Arial"/>
+          <w:b w:val="0"/>
+          <w:sz w:val="22"/>
+          <w:szCs w:val="22"/>
+        </w:rPr>
+        <w:t xml:space="preserve"> </w:t>
+      </w:r>
+      <w:r>
+        <w:rPr>
+          <w:rFonts w:ascii="Cambria Math" w:hAnsi="Cambria Math" w:cs="Cambria Math"/>
+          <w:b w:val="0"/>
+          <w:bCs w:val="0"/>
+          <w:color w:val="121214"/>
+          <w:spacing w:val="-15"/>
+          <w:sz w:val="22"/>
+          <w:szCs w:val="22"/>
+        </w:rPr>
+        <w:t>⋈</w:t>
+      </w:r>
+      <w:r>
+        <w:rPr>
+          <w:rFonts w:ascii="Arial" w:hAnsi="Arial" w:cs="Arial"/>
+          <w:b w:val="0"/>
+          <w:sz w:val="22"/>
+          <w:szCs w:val="22"/>
+        </w:rPr>
+        <w:t xml:space="preserve"> </w:t>
+      </w:r>
+      <w:proofErr w:type="spellStart"/>
+      <w:r>
+        <w:rPr>
+          <w:rFonts w:ascii="Arial" w:hAnsi="Arial" w:cs="Arial"/>
+          <w:b w:val="0"/>
+          <w:sz w:val="22"/>
+          <w:szCs w:val="22"/>
+        </w:rPr>
+        <w:t>EventoEmergência</w:t>
+      </w:r>
+      <w:proofErr w:type="spellEnd"/>
+      <w:r>
+        <w:rPr>
+          <w:rFonts w:ascii="Arial" w:hAnsi="Arial" w:cs="Arial"/>
+          <w:b w:val="0"/>
+          <w:sz w:val="22"/>
+          <w:szCs w:val="22"/>
+        </w:rPr>
+        <w:t>)</w:t>
+      </w:r>
+      <w:r>
+        <w:rPr>
+          <w:rFonts w:ascii="Arial" w:hAnsi="Arial" w:cs="Arial"/>
+          <w:b w:val="0"/>
+          <w:sz w:val="22"/>
+          <w:szCs w:val="22"/>
+        </w:rPr>
+        <w:br/>
+      </w:r>
+      <w:proofErr w:type="spellStart"/>
+      <w:r>
+        <w:rPr>
+          <w:rFonts w:ascii="Arial" w:hAnsi="Arial" w:cs="Arial"/>
+          <w:b w:val="0"/>
+          <w:sz w:val="22"/>
+          <w:szCs w:val="22"/>
+        </w:rPr>
+        <w:t>contagemEntidades</w:t>
+      </w:r>
+      <w:proofErr w:type="spellEnd"/>
+      <w:r>
+        <w:rPr>
+          <w:rFonts w:ascii="Arial" w:hAnsi="Arial" w:cs="Arial"/>
+          <w:b w:val="0"/>
+          <w:sz w:val="22"/>
+          <w:szCs w:val="22"/>
+        </w:rPr>
+        <w:t xml:space="preserve"> </w:t>
+      </w:r>
+      <w:r>
+        <w:rPr>
+          <w:rFonts w:ascii="Arial" w:hAnsi="Arial" w:cs="Arial"/>
+          <w:b w:val="0"/>
+          <w:sz w:val="22"/>
+          <w:szCs w:val="22"/>
+        </w:rPr>
+        <w:t>←</w:t>
+      </w:r>
+      <w:r>
+        <w:rPr>
+          <w:rFonts w:ascii="Arial" w:hAnsi="Arial" w:cs="Arial"/>
+          <w:b w:val="0"/>
+          <w:sz w:val="22"/>
+          <w:szCs w:val="22"/>
+        </w:rPr>
+        <w:t xml:space="preserve"> </w:t>
+      </w:r>
+      <w:proofErr w:type="spellStart"/>
+      <w:r>
+        <w:rPr>
+          <w:rFonts w:ascii="Arial" w:hAnsi="Arial" w:cs="Arial"/>
+          <w:b w:val="0"/>
+          <w:sz w:val="22"/>
+          <w:szCs w:val="22"/>
+        </w:rPr>
+        <w:t>nomeEntidade</w:t>
+      </w:r>
+      <w:proofErr w:type="spellEnd"/>
+      <w:r>
+        <w:rPr>
+          <w:rFonts w:ascii="Arial" w:hAnsi="Arial" w:cs="Arial"/>
+          <w:b w:val="0"/>
+          <w:sz w:val="28"/>
+          <w:szCs w:val="22"/>
+        </w:rPr>
+        <w:t xml:space="preserve"> </w:t>
+      </w:r>
+      <w:proofErr w:type="spellStart"/>
+      <w:r>
+        <w:rPr>
+          <w:rFonts w:ascii="Arial" w:hAnsi="Arial" w:cs="Arial"/>
+          <w:b w:val="0"/>
+          <w:sz w:val="28"/>
+          <w:szCs w:val="22"/>
+        </w:rPr>
+        <w:t>G</w:t>
+      </w:r>
+      <w:r>
+        <w:rPr>
+          <w:rFonts w:ascii="Arial" w:hAnsi="Arial" w:cs="Arial"/>
+          <w:b w:val="0"/>
+          <w:sz w:val="22"/>
+          <w:szCs w:val="22"/>
+        </w:rPr>
+        <w:t>count</w:t>
+      </w:r>
+      <w:proofErr w:type="spellEnd"/>
+      <w:r>
+        <w:rPr>
+          <w:rFonts w:ascii="Arial" w:hAnsi="Arial" w:cs="Arial"/>
+          <w:b w:val="0"/>
+          <w:sz w:val="22"/>
+          <w:szCs w:val="22"/>
+        </w:rPr>
+        <w:t>()→</w:t>
+      </w:r>
+      <w:r>
+        <w:rPr>
+          <w:rFonts w:ascii="Arial" w:hAnsi="Arial" w:cs="Arial"/>
+          <w:b w:val="0"/>
+          <w:sz w:val="22"/>
+          <w:szCs w:val="22"/>
+        </w:rPr>
+        <w:t>N(</w:t>
+      </w:r>
+      <w:proofErr w:type="spellStart"/>
+      <w:r>
+        <w:rPr>
+          <w:rFonts w:ascii="Arial" w:hAnsi="Arial" w:cs="Arial"/>
+          <w:b w:val="0"/>
+          <w:sz w:val="22"/>
+          <w:szCs w:val="22"/>
+        </w:rPr>
+        <w:t>processosVerão</w:t>
+      </w:r>
+      <w:proofErr w:type="spellEnd"/>
+      <w:r>
+        <w:rPr>
+          <w:rFonts w:ascii="Arial" w:hAnsi="Arial" w:cs="Arial"/>
+          <w:b w:val="0"/>
+          <w:sz w:val="22"/>
+          <w:szCs w:val="22"/>
+        </w:rPr>
+        <w:t>)</w:t>
+      </w:r>
+      <w:r>
+        <w:rPr>
+          <w:rFonts w:ascii="Arial" w:hAnsi="Arial" w:cs="Arial"/>
+          <w:b w:val="0"/>
+          <w:sz w:val="22"/>
+          <w:szCs w:val="22"/>
+        </w:rPr>
+        <w:t xml:space="preserve"> [INCOMPLETO]</w:t>
+      </w:r>
       <w:bookmarkStart w:id="0" w:name="_GoBack"/>
       <w:bookmarkEnd w:id="0"/>
       <w:r>
         <w:rPr>
           <w:rFonts w:ascii="Arial" w:hAnsi="Arial" w:cs="Arial"/>
-        </w:rPr>
-        <w:t>Apoio</w:t>
-      </w:r>
-      <w:r>
-        <w:rPr>
-          <w:rFonts w:ascii="Arial" w:hAnsi="Arial" w:cs="Arial"/>
-        </w:rPr>
-        <w:t xml:space="preserve"> a que lhe está associado é também eliminado</w:t>
-      </w:r>
-    </w:p>
-    <w:p>
-      <w:pPr>
-        <w:pStyle w:val="PargrafodaLista"/>
-        <w:rPr>
-          <w:rFonts w:ascii="Arial" w:hAnsi="Arial" w:cs="Arial"/>
-        </w:rPr>
-      </w:pPr>
-    </w:p>
-    <w:p>
-      <w:pPr>
-        <w:rPr>
-          <w:rFonts w:ascii="Arial" w:hAnsi="Arial" w:cs="Arial"/>
-          <w:sz w:val="32"/>
-          <w:szCs w:val="32"/>
-        </w:rPr>
-      </w:pPr>
-      <w:r>
-        <w:rPr>
-          <w:rFonts w:ascii="Arial" w:hAnsi="Arial" w:cs="Arial"/>
-          <w:sz w:val="32"/>
-          <w:szCs w:val="32"/>
-        </w:rPr>
-        <w:t>Álgebra Relacional</w:t>
-      </w:r>
-      <w:r>
-        <w:rPr>
-          <w:rFonts w:ascii="Arial" w:hAnsi="Arial" w:cs="Arial"/>
-          <w:sz w:val="32"/>
-          <w:szCs w:val="32"/>
-        </w:rPr>
-        <w:t>:</w:t>
-      </w:r>
+          <w:b w:val="0"/>
+          <w:sz w:val="22"/>
+          <w:szCs w:val="22"/>
+        </w:rPr>
+        <w:t xml:space="preserve"> </w:t>
+      </w:r>
+    </w:p>
+    <w:p>
+      <w:pPr>
+        <w:pStyle w:val="Ttulo2"/>
+        <w:spacing w:before="48" w:beforeAutospacing="0" w:after="48" w:afterAutospacing="0" w:line="360" w:lineRule="atLeast"/>
+        <w:ind w:right="48"/>
+        <w:rPr>
+          <w:rFonts w:ascii="Arial" w:hAnsi="Arial" w:cs="Arial"/>
+          <w:b w:val="0"/>
+          <w:bCs w:val="0"/>
+          <w:color w:val="121214"/>
+          <w:spacing w:val="-15"/>
+          <w:sz w:val="22"/>
+          <w:szCs w:val="22"/>
+        </w:rPr>
+      </w:pPr>
     </w:p>
     <w:p>
       <w:pPr>
@@ -4150,7 +5297,6 @@
         <w:rPr>
           <w:rFonts w:ascii="Arial" w:hAnsi="Arial" w:cs="Arial"/>
         </w:rPr>
-        <w:lastRenderedPageBreak/>
         <w:t>select</w:t>
       </w:r>
       <w:proofErr w:type="spellEnd"/>
@@ -4576,6 +5722,185 @@
       </w:pPr>
     </w:lvl>
   </w:abstractNum>
+  <w:abstractNum w:abstractNumId="3" w15:restartNumberingAfterBreak="0">
+    <w:nsid w:val="465C7EF6"/>
+    <w:multiLevelType w:val="hybridMultilevel"/>
+    <w:tmpl w:val="99EC6F3C"/>
+    <w:lvl w:ilvl="0" w:tplc="0816000F">
+      <w:start w:val="1"/>
+      <w:numFmt w:val="decimal"/>
+      <w:lvlText w:val="%1."/>
+      <w:lvlJc w:val="left"/>
+      <w:pPr>
+        <w:ind w:left="720" w:hanging="360"/>
+      </w:pPr>
+      <w:rPr>
+        <w:rFonts w:hint="default"/>
+      </w:rPr>
+    </w:lvl>
+    <w:lvl w:ilvl="1" w:tplc="08160019" w:tentative="1">
+      <w:start w:val="1"/>
+      <w:numFmt w:val="lowerLetter"/>
+      <w:lvlText w:val="%2."/>
+      <w:lvlJc w:val="left"/>
+      <w:pPr>
+        <w:ind w:left="1440" w:hanging="360"/>
+      </w:pPr>
+    </w:lvl>
+    <w:lvl w:ilvl="2" w:tplc="0816001B" w:tentative="1">
+      <w:start w:val="1"/>
+      <w:numFmt w:val="lowerRoman"/>
+      <w:lvlText w:val="%3."/>
+      <w:lvlJc w:val="right"/>
+      <w:pPr>
+        <w:ind w:left="2160" w:hanging="180"/>
+      </w:pPr>
+    </w:lvl>
+    <w:lvl w:ilvl="3" w:tplc="0816000F" w:tentative="1">
+      <w:start w:val="1"/>
+      <w:numFmt w:val="decimal"/>
+      <w:lvlText w:val="%4."/>
+      <w:lvlJc w:val="left"/>
+      <w:pPr>
+        <w:ind w:left="2880" w:hanging="360"/>
+      </w:pPr>
+    </w:lvl>
+    <w:lvl w:ilvl="4" w:tplc="08160019" w:tentative="1">
+      <w:start w:val="1"/>
+      <w:numFmt w:val="lowerLetter"/>
+      <w:lvlText w:val="%5."/>
+      <w:lvlJc w:val="left"/>
+      <w:pPr>
+        <w:ind w:left="3600" w:hanging="360"/>
+      </w:pPr>
+    </w:lvl>
+    <w:lvl w:ilvl="5" w:tplc="0816001B" w:tentative="1">
+      <w:start w:val="1"/>
+      <w:numFmt w:val="lowerRoman"/>
+      <w:lvlText w:val="%6."/>
+      <w:lvlJc w:val="right"/>
+      <w:pPr>
+        <w:ind w:left="4320" w:hanging="180"/>
+      </w:pPr>
+    </w:lvl>
+    <w:lvl w:ilvl="6" w:tplc="0816000F" w:tentative="1">
+      <w:start w:val="1"/>
+      <w:numFmt w:val="decimal"/>
+      <w:lvlText w:val="%7."/>
+      <w:lvlJc w:val="left"/>
+      <w:pPr>
+        <w:ind w:left="5040" w:hanging="360"/>
+      </w:pPr>
+    </w:lvl>
+    <w:lvl w:ilvl="7" w:tplc="08160019" w:tentative="1">
+      <w:start w:val="1"/>
+      <w:numFmt w:val="lowerLetter"/>
+      <w:lvlText w:val="%8."/>
+      <w:lvlJc w:val="left"/>
+      <w:pPr>
+        <w:ind w:left="5760" w:hanging="360"/>
+      </w:pPr>
+    </w:lvl>
+    <w:lvl w:ilvl="8" w:tplc="0816001B" w:tentative="1">
+      <w:start w:val="1"/>
+      <w:numFmt w:val="lowerRoman"/>
+      <w:lvlText w:val="%9."/>
+      <w:lvlJc w:val="right"/>
+      <w:pPr>
+        <w:ind w:left="6480" w:hanging="180"/>
+      </w:pPr>
+    </w:lvl>
+  </w:abstractNum>
+  <w:abstractNum w:abstractNumId="4" w15:restartNumberingAfterBreak="0">
+    <w:nsid w:val="6F2538F1"/>
+    <w:multiLevelType w:val="hybridMultilevel"/>
+    <w:tmpl w:val="95A44AD8"/>
+    <w:lvl w:ilvl="0" w:tplc="0816000F">
+      <w:start w:val="1"/>
+      <w:numFmt w:val="decimal"/>
+      <w:lvlText w:val="%1."/>
+      <w:lvlJc w:val="left"/>
+      <w:pPr>
+        <w:ind w:left="720" w:hanging="360"/>
+      </w:pPr>
+      <w:rPr>
+        <w:rFonts w:hint="default"/>
+        <w:color w:val="auto"/>
+      </w:rPr>
+    </w:lvl>
+    <w:lvl w:ilvl="1" w:tplc="08160019" w:tentative="1">
+      <w:start w:val="1"/>
+      <w:numFmt w:val="lowerLetter"/>
+      <w:lvlText w:val="%2."/>
+      <w:lvlJc w:val="left"/>
+      <w:pPr>
+        <w:ind w:left="1440" w:hanging="360"/>
+      </w:pPr>
+    </w:lvl>
+    <w:lvl w:ilvl="2" w:tplc="0816001B" w:tentative="1">
+      <w:start w:val="1"/>
+      <w:numFmt w:val="lowerRoman"/>
+      <w:lvlText w:val="%3."/>
+      <w:lvlJc w:val="right"/>
+      <w:pPr>
+        <w:ind w:left="2160" w:hanging="180"/>
+      </w:pPr>
+    </w:lvl>
+    <w:lvl w:ilvl="3" w:tplc="0816000F" w:tentative="1">
+      <w:start w:val="1"/>
+      <w:numFmt w:val="decimal"/>
+      <w:lvlText w:val="%4."/>
+      <w:lvlJc w:val="left"/>
+      <w:pPr>
+        <w:ind w:left="2880" w:hanging="360"/>
+      </w:pPr>
+    </w:lvl>
+    <w:lvl w:ilvl="4" w:tplc="08160019" w:tentative="1">
+      <w:start w:val="1"/>
+      <w:numFmt w:val="lowerLetter"/>
+      <w:lvlText w:val="%5."/>
+      <w:lvlJc w:val="left"/>
+      <w:pPr>
+        <w:ind w:left="3600" w:hanging="360"/>
+      </w:pPr>
+    </w:lvl>
+    <w:lvl w:ilvl="5" w:tplc="0816001B" w:tentative="1">
+      <w:start w:val="1"/>
+      <w:numFmt w:val="lowerRoman"/>
+      <w:lvlText w:val="%6."/>
+      <w:lvlJc w:val="right"/>
+      <w:pPr>
+        <w:ind w:left="4320" w:hanging="180"/>
+      </w:pPr>
+    </w:lvl>
+    <w:lvl w:ilvl="6" w:tplc="0816000F" w:tentative="1">
+      <w:start w:val="1"/>
+      <w:numFmt w:val="decimal"/>
+      <w:lvlText w:val="%7."/>
+      <w:lvlJc w:val="left"/>
+      <w:pPr>
+        <w:ind w:left="5040" w:hanging="360"/>
+      </w:pPr>
+    </w:lvl>
+    <w:lvl w:ilvl="7" w:tplc="08160019" w:tentative="1">
+      <w:start w:val="1"/>
+      <w:numFmt w:val="lowerLetter"/>
+      <w:lvlText w:val="%8."/>
+      <w:lvlJc w:val="left"/>
+      <w:pPr>
+        <w:ind w:left="5760" w:hanging="360"/>
+      </w:pPr>
+    </w:lvl>
+    <w:lvl w:ilvl="8" w:tplc="0816001B" w:tentative="1">
+      <w:start w:val="1"/>
+      <w:numFmt w:val="lowerRoman"/>
+      <w:lvlText w:val="%9."/>
+      <w:lvlJc w:val="right"/>
+      <w:pPr>
+        <w:ind w:left="6480" w:hanging="180"/>
+      </w:pPr>
+    </w:lvl>
+  </w:abstractNum>
   <w:num w:numId="1">
     <w:abstractNumId w:val="1"/>
   </w:num>
@@ -4584,6 +5909,12 @@
   </w:num>
   <w:num w:numId="3">
     <w:abstractNumId w:val="2"/>
+  </w:num>
+  <w:num w:numId="4">
+    <w:abstractNumId w:val="3"/>
+  </w:num>
+  <w:num w:numId="5">
+    <w:abstractNumId w:val="4"/>
   </w:num>
 </w:numbering>
 </file>
@@ -4986,6 +6317,26 @@
     <w:name w:val="Normal"/>
     <w:qFormat/>
   </w:style>
+  <w:style w:type="paragraph" w:styleId="Ttulo2">
+    <w:name w:val="heading 2"/>
+    <w:basedOn w:val="Normal"/>
+    <w:link w:val="Ttulo2Carter"/>
+    <w:uiPriority w:val="9"/>
+    <w:qFormat/>
+    <w:rsid w:val="00F45DCE"/>
+    <w:pPr>
+      <w:spacing w:before="100" w:beforeAutospacing="1" w:after="100" w:afterAutospacing="1" w:line="240" w:lineRule="auto"/>
+      <w:outlineLvl w:val="1"/>
+    </w:pPr>
+    <w:rPr>
+      <w:rFonts w:ascii="Times New Roman" w:eastAsia="Times New Roman" w:hAnsi="Times New Roman" w:cs="Times New Roman"/>
+      <w:b/>
+      <w:bCs/>
+      <w:sz w:val="36"/>
+      <w:szCs w:val="36"/>
+      <w:lang w:eastAsia="pt-PT"/>
+    </w:rPr>
+  </w:style>
   <w:style w:type="character" w:default="1" w:styleId="Tipodeletrapredefinidodopargrafo">
     <w:name w:val="Default Paragraph Font"/>
     <w:uiPriority w:val="1"/>
@@ -5276,6 +6627,31 @@
       <w:ind w:left="720"/>
       <w:contextualSpacing/>
     </w:pPr>
+  </w:style>
+  <w:style w:type="character" w:styleId="TextodoMarcadordePosio">
+    <w:name w:val="Placeholder Text"/>
+    <w:basedOn w:val="Tipodeletrapredefinidodopargrafo"/>
+    <w:uiPriority w:val="99"/>
+    <w:semiHidden/>
+    <w:rsid w:val="00C57A22"/>
+    <w:rPr>
+      <w:color w:val="808080"/>
+    </w:rPr>
+  </w:style>
+  <w:style w:type="character" w:customStyle="1" w:styleId="Ttulo2Carter">
+    <w:name w:val="Título 2 Caráter"/>
+    <w:basedOn w:val="Tipodeletrapredefinidodopargrafo"/>
+    <w:link w:val="Ttulo2"/>
+    <w:uiPriority w:val="9"/>
+    <w:rsid w:val="00F45DCE"/>
+    <w:rPr>
+      <w:rFonts w:ascii="Times New Roman" w:eastAsia="Times New Roman" w:hAnsi="Times New Roman" w:cs="Times New Roman"/>
+      <w:b/>
+      <w:bCs/>
+      <w:sz w:val="36"/>
+      <w:szCs w:val="36"/>
+      <w:lang w:eastAsia="pt-PT"/>
+    </w:rPr>
   </w:style>
 </w:styles>
 </file>

</xml_diff>